<commit_message>
Updated Deliverable and Communication
</commit_message>
<xml_diff>
--- a/Deliverables/Iteration 2/Iteration Report/IterationTwoReport.docx
+++ b/Deliverables/Iteration 2/Iteration Report/IterationTwoReport.docx
@@ -2475,7 +2475,13 @@
         <w:t>Based on the coordinate received by the phone the robot should be able t</w:t>
       </w:r>
       <w:r>
-        <w:t>o drive along the correct bearing.</w:t>
+        <w:t>o drive along the correct bearing</w:t>
+      </w:r>
+      <w:r>
+        <w:t>/heading</w:t>
+      </w:r>
+      <w:r>
+        <w:t>.</w:t>
       </w:r>
     </w:p>
     <w:p>
@@ -2516,7 +2522,19 @@
     <w:p>
       <w:r>
         <w:tab/>
-        <w:t xml:space="preserve">The robot needs to practically utilize three different sensors.  </w:t>
+        <w:t xml:space="preserve">The robot needs to </w:t>
+      </w:r>
+      <w:r>
+        <w:t>utilize three different sensors to aid in it</w:t>
+      </w:r>
+      <w:r>
+        <w:t>s functionality</w:t>
+      </w:r>
+      <w:r>
+        <w:t>.</w:t>
+      </w:r>
+      <w:r>
+        <w:t xml:space="preserve">  </w:t>
       </w:r>
     </w:p>
     <w:p>
@@ -2574,7 +2592,13 @@
         <w:tab/>
       </w:r>
       <w:r>
-        <w:t>The android UI has a functional layout that includes remote control button (forward, backward, turn left and turn right), a waypoint entry button which launches Google maps to allow waypoints to be entered, and a home button to drive back to the tablet.</w:t>
+        <w:t>The android UI has a functional layout that includes remote control button</w:t>
+      </w:r>
+      <w:r>
+        <w:t>s</w:t>
+      </w:r>
+      <w:r>
+        <w:t xml:space="preserve"> (forward, backward, turn left and turn right), a waypoint entry button which launches Google maps to allow waypoints to be entered, and a home button to drive back to the tablet.</w:t>
       </w:r>
     </w:p>
     <w:p>
@@ -2622,7 +2646,7 @@
         <w:tab/>
       </w:r>
       <w:r>
-        <w:t xml:space="preserve">The tablet checks to see if a GPS (preferable) or network location is known.  If it is not, then it will attempt get one, if this is not possible and error message will be sent. The tablet uses Google maps to get the location of the waypoints.  The phone gets its current location in the same way that the table does. </w:t>
+        <w:t xml:space="preserve">The tablet checks to see if a GPS (preferable) or network location is known.  If it is not, then it will attempt get one, if this is not possible an error message will be sent. The tablet uses Google maps to get the location of the waypoints.  The phone gets its current location in the same way that the table does. </w:t>
       </w:r>
     </w:p>
     <w:p>
@@ -2670,10 +2694,25 @@
         <w:t>This was attempted by implementing an optical encode</w:t>
       </w:r>
       <w:r>
-        <w:t>r.  Although the behavior of the encoder was verified using an oscilloscope was the data readable via the VEX.</w:t>
-      </w:r>
-      <w:r>
-        <w:t xml:space="preserve">  Since this did not work, the straightness will be corrected by using the phones compass to keep a constant heading. </w:t>
+        <w:t xml:space="preserve">r.  Although the behavior of the encoder was verified using an oscilloscope the data </w:t>
+      </w:r>
+      <w:r>
+        <w:t>was</w:t>
+      </w:r>
+      <w:r>
+        <w:t xml:space="preserve">n’t </w:t>
+      </w:r>
+      <w:r>
+        <w:t>readable via the VEX.</w:t>
+      </w:r>
+      <w:r>
+        <w:t xml:space="preserve">  Since this did not work, the straightness will be corrected by using the phones compass to keep a constant heading.</w:t>
+      </w:r>
+      <w:r>
+        <w:t xml:space="preserve">  Currently straightness is achieved by manually setting motors to drive at different speeds for each wheel.</w:t>
+      </w:r>
+      <w:r>
+        <w:t xml:space="preserve"> </w:t>
       </w:r>
     </w:p>
     <w:p>
@@ -2689,7 +2728,13 @@
     <w:p>
       <w:r>
         <w:tab/>
-        <w:t>The three sensors being used in this iteration are a bump sensor, ultra sonic sensor, and a limit sensor.  The bump sensor will stop the robot if it back into any obstacles.  The ultrason</w:t>
+        <w:t>The three sensors being used in this ite</w:t>
+      </w:r>
+      <w:r>
+        <w:t>ration are a bump sensor, ultra</w:t>
+      </w:r>
+      <w:r>
+        <w:t>sonic sensor, and a limit sensor.  The bump sensor will stop the robot if it back into any obstacles.  The ultrason</w:t>
       </w:r>
       <w:r>
         <w:t>ic sensor uses echo location to determine the distance from an object in front of it.  When an object is within three inches the robot will stop moving.</w:t>
@@ -2719,8 +2764,22 @@
         <w:t xml:space="preserve"> limit sensor is designed to drag along the ground at logical high, and flip to a logical low </w:t>
       </w:r>
       <w:r>
-        <w:t xml:space="preserve">when the switch clicks due to a drop in elevation.  Using interrupts when, the limit sensor enters the callback the robot will receive the stop command and not dive over the cliff.  </w:t>
-      </w:r>
+        <w:t>when the switch clicks due to a drop in ele</w:t>
+      </w:r>
+      <w:r>
+        <w:t xml:space="preserve">vation.  Using interrupts, when </w:t>
+      </w:r>
+      <w:r>
+        <w:t>the limit sensor enters the callback the robot will receive the stop command and not d</w:t>
+      </w:r>
+      <w:r>
+        <w:t>r</w:t>
+      </w:r>
+      <w:r>
+        <w:t xml:space="preserve">ive over the cliff.  </w:t>
+      </w:r>
+      <w:bookmarkStart w:id="27" w:name="_GoBack"/>
+      <w:bookmarkEnd w:id="27"/>
     </w:p>
     <w:p>
       <w:pPr>
@@ -2737,26 +2796,26 @@
         <w:pStyle w:val="Heading1"/>
         <w:pageBreakBefore/>
       </w:pPr>
-      <w:bookmarkStart w:id="27" w:name="_Toc365902521"/>
-      <w:bookmarkStart w:id="28" w:name="_Toc370838737"/>
-      <w:bookmarkEnd w:id="27"/>
+      <w:bookmarkStart w:id="28" w:name="_Toc365902521"/>
+      <w:bookmarkStart w:id="29" w:name="_Toc370838737"/>
+      <w:bookmarkEnd w:id="28"/>
       <w:r>
         <w:lastRenderedPageBreak/>
         <w:t>Review</w:t>
       </w:r>
-      <w:bookmarkEnd w:id="28"/>
+      <w:bookmarkEnd w:id="29"/>
     </w:p>
     <w:p>
       <w:pPr>
         <w:pStyle w:val="Heading3"/>
       </w:pPr>
-      <w:bookmarkStart w:id="29" w:name="_Toc365902532"/>
-      <w:bookmarkStart w:id="30" w:name="_Toc370838738"/>
-      <w:bookmarkEnd w:id="29"/>
+      <w:bookmarkStart w:id="30" w:name="_Toc365902532"/>
+      <w:bookmarkStart w:id="31" w:name="_Toc370838738"/>
+      <w:bookmarkEnd w:id="30"/>
       <w:r>
         <w:t>Android UI</w:t>
       </w:r>
-      <w:bookmarkEnd w:id="30"/>
+      <w:bookmarkEnd w:id="31"/>
     </w:p>
     <w:p>
       <w:pPr>
@@ -2773,11 +2832,11 @@
       <w:pPr>
         <w:pStyle w:val="Heading3"/>
       </w:pPr>
-      <w:bookmarkStart w:id="31" w:name="_Toc370838739"/>
+      <w:bookmarkStart w:id="32" w:name="_Toc370838739"/>
       <w:r>
         <w:t>Communication between Vex and Android</w:t>
       </w:r>
-      <w:bookmarkEnd w:id="31"/>
+      <w:bookmarkEnd w:id="32"/>
     </w:p>
     <w:p>
       <w:pPr>
@@ -2794,11 +2853,11 @@
       <w:pPr>
         <w:pStyle w:val="Heading3"/>
       </w:pPr>
-      <w:bookmarkStart w:id="32" w:name="_Toc370838740"/>
+      <w:bookmarkStart w:id="33" w:name="_Toc370838740"/>
       <w:r>
         <w:t>Android can get GPS coordinates</w:t>
       </w:r>
-      <w:bookmarkEnd w:id="32"/>
+      <w:bookmarkEnd w:id="33"/>
     </w:p>
     <w:p>
       <w:pPr>
@@ -2808,18 +2867,30 @@
         <w:tab/>
       </w:r>
       <w:r>
-        <w:t>The GPS successfully coordinates send the phone in a comma delimited list.  The phone retrieves its location from its internal GPS system.</w:t>
+        <w:t>The GPS successfully</w:t>
+      </w:r>
+      <w:r>
+        <w:t xml:space="preserve"> sends</w:t>
+      </w:r>
+      <w:r>
+        <w:t xml:space="preserve"> coordinates </w:t>
+      </w:r>
+      <w:r>
+        <w:t>to</w:t>
+      </w:r>
+      <w:r>
+        <w:t xml:space="preserve"> the phone in a comma delimited list.  The phone retrieves its location from its internal GPS system.</w:t>
       </w:r>
     </w:p>
     <w:p>
       <w:pPr>
         <w:pStyle w:val="Heading3"/>
       </w:pPr>
-      <w:bookmarkStart w:id="33" w:name="_Toc370838741"/>
+      <w:bookmarkStart w:id="34" w:name="_Toc370838741"/>
       <w:r>
         <w:t>Robot able to move to GPS coordinates</w:t>
       </w:r>
-      <w:bookmarkEnd w:id="33"/>
+      <w:bookmarkEnd w:id="34"/>
     </w:p>
     <w:p>
       <w:pPr>
@@ -2837,11 +2908,11 @@
       <w:pPr>
         <w:pStyle w:val="Heading3"/>
       </w:pPr>
-      <w:bookmarkStart w:id="34" w:name="_Toc370838742"/>
+      <w:bookmarkStart w:id="35" w:name="_Toc370838742"/>
       <w:r>
         <w:t>Robot move in straight line</w:t>
       </w:r>
-      <w:bookmarkEnd w:id="34"/>
+      <w:bookmarkEnd w:id="35"/>
     </w:p>
     <w:p>
       <w:pPr>
@@ -2851,18 +2922,30 @@
         <w:tab/>
       </w:r>
       <w:r>
-        <w:t xml:space="preserve">Theoretically the new design plan should would to correct the straightness of the robot, but it has not been implemented or tested yet.  </w:t>
+        <w:t>Theoretically the new design plan should would to correct the straightness of the robot, but it has not been implemented or tested yet.</w:t>
+      </w:r>
+      <w:r>
+        <w:t xml:space="preserve">  The manual fix work</w:t>
+      </w:r>
+      <w:r>
+        <w:t>s for</w:t>
+      </w:r>
+      <w:r>
+        <w:t xml:space="preserve"> a few meters.</w:t>
+      </w:r>
+      <w:r>
+        <w:t xml:space="preserve">  </w:t>
       </w:r>
     </w:p>
     <w:p>
       <w:pPr>
         <w:pStyle w:val="Heading3"/>
       </w:pPr>
-      <w:bookmarkStart w:id="35" w:name="_Toc370838743"/>
+      <w:bookmarkStart w:id="36" w:name="_Toc370838743"/>
       <w:r>
         <w:t>Robot uses sensors</w:t>
       </w:r>
-      <w:bookmarkEnd w:id="35"/>
+      <w:bookmarkEnd w:id="36"/>
     </w:p>
     <w:p>
       <w:r>
@@ -2874,11 +2957,11 @@
       <w:pPr>
         <w:pStyle w:val="Heading3"/>
       </w:pPr>
-      <w:bookmarkStart w:id="36" w:name="_Toc370838744"/>
+      <w:bookmarkStart w:id="37" w:name="_Toc370838744"/>
       <w:r>
         <w:t>Cliff test</w:t>
       </w:r>
-      <w:bookmarkEnd w:id="36"/>
+      <w:bookmarkEnd w:id="37"/>
       <w:r>
         <w:t xml:space="preserve"> </w:t>
       </w:r>
@@ -2886,7 +2969,25 @@
     <w:p>
       <w:r>
         <w:tab/>
-        <w:t>The cliff test was successful and the robot receives the stop command in time to prevent it from moving over the cliff.  Potential problems with this implementation may involve the limit sensor going off due to sidewalk cracks.</w:t>
+        <w:t xml:space="preserve">The cliff test was </w:t>
+      </w:r>
+      <w:r>
+        <w:t>successful and the robot</w:t>
+      </w:r>
+      <w:r>
+        <w:t xml:space="preserve"> stop</w:t>
+      </w:r>
+      <w:r>
+        <w:t>s</w:t>
+      </w:r>
+      <w:r>
+        <w:t xml:space="preserve"> in time to prevent it from moving over the cliff.  Potential problems with this implementation may involve the limit sensor going off due to sidewalk cracks</w:t>
+      </w:r>
+      <w:r>
+        <w:t xml:space="preserve"> or being dragged and bent</w:t>
+      </w:r>
+      <w:r>
+        <w:t>.</w:t>
       </w:r>
     </w:p>
     <w:p>
@@ -2894,22 +2995,22 @@
         <w:pStyle w:val="Heading1"/>
         <w:pageBreakBefore/>
       </w:pPr>
-      <w:bookmarkStart w:id="37" w:name="_Toc370838745"/>
+      <w:bookmarkStart w:id="38" w:name="_Toc370838745"/>
       <w:r>
         <w:lastRenderedPageBreak/>
         <w:t>Test</w:t>
       </w:r>
-      <w:bookmarkEnd w:id="37"/>
+      <w:bookmarkEnd w:id="38"/>
     </w:p>
     <w:p>
       <w:pPr>
         <w:pStyle w:val="Heading3"/>
       </w:pPr>
-      <w:bookmarkStart w:id="38" w:name="_Toc370838746"/>
+      <w:bookmarkStart w:id="39" w:name="_Toc370838746"/>
       <w:r>
         <w:t>Android UI</w:t>
       </w:r>
-      <w:bookmarkEnd w:id="38"/>
+      <w:bookmarkEnd w:id="39"/>
     </w:p>
     <w:p>
       <w:pPr>
@@ -2930,11 +3031,11 @@
       <w:pPr>
         <w:pStyle w:val="Heading3"/>
       </w:pPr>
-      <w:bookmarkStart w:id="39" w:name="_Toc370838747"/>
+      <w:bookmarkStart w:id="40" w:name="_Toc370838747"/>
       <w:r>
         <w:t>Communication between Vex and Android</w:t>
       </w:r>
-      <w:bookmarkEnd w:id="39"/>
+      <w:bookmarkEnd w:id="40"/>
     </w:p>
     <w:p>
       <w:pPr>
@@ -2951,11 +3052,11 @@
       <w:pPr>
         <w:pStyle w:val="Heading3"/>
       </w:pPr>
-      <w:bookmarkStart w:id="40" w:name="_Toc370838748"/>
+      <w:bookmarkStart w:id="41" w:name="_Toc370838748"/>
       <w:r>
         <w:t>Android can get GPS coordinates</w:t>
       </w:r>
-      <w:bookmarkEnd w:id="40"/>
+      <w:bookmarkEnd w:id="41"/>
     </w:p>
     <w:p>
       <w:pPr>
@@ -2972,11 +3073,11 @@
       <w:pPr>
         <w:pStyle w:val="Heading3"/>
       </w:pPr>
-      <w:bookmarkStart w:id="41" w:name="_Toc370838749"/>
+      <w:bookmarkStart w:id="42" w:name="_Toc370838749"/>
       <w:r>
         <w:t>Robot able to move to GPS coordinates</w:t>
       </w:r>
-      <w:bookmarkEnd w:id="41"/>
+      <w:bookmarkEnd w:id="42"/>
     </w:p>
     <w:p>
       <w:pPr>
@@ -2993,11 +3094,11 @@
       <w:pPr>
         <w:pStyle w:val="Heading3"/>
       </w:pPr>
-      <w:bookmarkStart w:id="42" w:name="_Toc370838750"/>
+      <w:bookmarkStart w:id="43" w:name="_Toc370838750"/>
       <w:r>
         <w:t>Robot move in straight line</w:t>
       </w:r>
-      <w:bookmarkEnd w:id="42"/>
+      <w:bookmarkEnd w:id="43"/>
     </w:p>
     <w:p>
       <w:pPr>
@@ -3007,37 +3108,55 @@
         <w:tab/>
       </w:r>
       <w:r>
-        <w:t>The straightness at which the robot drives was determined by lining the wheels up with a line in the floor and measuring how long it was able to continue along a straight path.  The straightness without correction was measured to be around 2ft.  The optical encoded was tested to produce the correct output with an oscilloscope, but the results were not able to be replicated with the VEX.</w:t>
+        <w:t>The straightness at which the robot drives was determined by lining the wheels up with a line in the floor and measuring how long it was able to continue along a straight path.  The</w:t>
+      </w:r>
+      <w:r>
+        <w:t xml:space="preserve"> initial</w:t>
+      </w:r>
+      <w:r>
+        <w:t xml:space="preserve"> straightness without correction was measured to be around 2ft.  The optical encoded was tested to produce the correct output with an oscilloscope, but the results were not able to be replicated with the VEX.</w:t>
       </w:r>
       <w:r>
         <w:t xml:space="preserve">  </w:t>
       </w:r>
+      <w:r>
+        <w:t>The manual method has shown the robot to move straight for a few meters.</w:t>
+      </w:r>
     </w:p>
     <w:p>
       <w:pPr>
         <w:pStyle w:val="Heading3"/>
       </w:pPr>
-      <w:bookmarkStart w:id="43" w:name="_Toc370838751"/>
+      <w:bookmarkStart w:id="44" w:name="_Toc370838751"/>
       <w:r>
         <w:t>Robot uses sensors</w:t>
       </w:r>
-      <w:bookmarkEnd w:id="43"/>
+      <w:bookmarkEnd w:id="44"/>
     </w:p>
     <w:p>
       <w:r>
         <w:tab/>
-        <w:t>The bump sensor, ultrasonic sensor and limit sensor all work as expected.  All of these sensors will stop the robot to prevent damage to itself.  The ultrasonic sensor detects objects at a range of three inches so it does not stop at false obstacles that it might not end up running into.</w:t>
+        <w:t>The bump sensor, ultrasonic sensor</w:t>
+      </w:r>
+      <w:r>
+        <w:t xml:space="preserve"> were tested by driving the robot towards the wall to see if it stopped</w:t>
+      </w:r>
+      <w:r>
+        <w:t>.</w:t>
+      </w:r>
+      <w:r>
+        <w:t xml:space="preserve"> The limit sensor was tested by trying to drive the robot off the table. </w:t>
       </w:r>
     </w:p>
     <w:p>
       <w:pPr>
         <w:pStyle w:val="Heading3"/>
       </w:pPr>
-      <w:bookmarkStart w:id="44" w:name="_Toc370838752"/>
+      <w:bookmarkStart w:id="45" w:name="_Toc370838752"/>
       <w:r>
         <w:t>Cliff test</w:t>
       </w:r>
-      <w:bookmarkEnd w:id="44"/>
+      <w:bookmarkEnd w:id="45"/>
       <w:r>
         <w:t xml:space="preserve"> </w:t>
       </w:r>
@@ -3086,12 +3205,12 @@
       <w:pPr>
         <w:pStyle w:val="Heading1"/>
       </w:pPr>
-      <w:bookmarkStart w:id="45" w:name="_Toc370838753"/>
+      <w:bookmarkStart w:id="46" w:name="_Toc370838753"/>
       <w:r>
         <w:lastRenderedPageBreak/>
         <w:t>Risk Mitigation</w:t>
       </w:r>
-      <w:bookmarkEnd w:id="45"/>
+      <w:bookmarkEnd w:id="46"/>
     </w:p>
     <w:tbl>
       <w:tblPr>
@@ -3492,8 +3611,6 @@
               <w:spacing w:after="0" w:line="100" w:lineRule="atLeast"/>
               <w:jc w:val="center"/>
             </w:pPr>
-            <w:bookmarkStart w:id="46" w:name="_GoBack"/>
-            <w:bookmarkEnd w:id="46"/>
             <w:r>
               <w:t>4</w:t>
             </w:r>
@@ -3969,7 +4086,10 @@
               <w:jc w:val="center"/>
             </w:pPr>
             <w:r>
-              <w:t>8+</w:t>
+              <w:t>10</w:t>
+            </w:r>
+            <w:r>
+              <w:t>+</w:t>
             </w:r>
           </w:p>
         </w:tc>
@@ -4525,7 +4645,34 @@
         <w:ind w:firstLine="720"/>
       </w:pPr>
       <w:r>
-        <w:t xml:space="preserve">The low risk associated with the Communication and the Android UI was correctly predicted as we had few issues in completing these tasks.  It took us less time to complete the Communication than we originally expected.  Using sensors and moving the robot in a straight line consequently incurred a much higher risk than we predicted after spending several work sessions trying to figure out the optical encoder.  The optical encoder solution, which would have counted for both a sensor and been the preferred method for driving straight, never worked and ended up delaying these tasks.  We spent several more house on them than predicted.  The ease of use of the limit sensor helped to compensate for the amount of work done for the sensor task.  This also made the cliff test fairly easy to do and we probably could have assigned it a lower risk.  Incorporating the ultrasonic sensor was proven to be an easier task as well, but we struggled with reading while we had the VEX USB powered.  We later discovered that the output ports don’t work with USB power and the ultrasonic sensor was resolved.        </w:t>
+        <w:t>The low risk associated with the Communication and the Android UI was correctly predicted as we had few issues in completing these tasks.  It took us less time to complete the Communication than we originally expected.  Using sensors and moving the robot in a straight line consequently incurred a much higher risk than we predicted after spending several work sessions trying to figure out the optical encoder.  The optical encoder solution, which would have counted for both a sensor and been the preferred method for driving straight, never worked and ended up delaying these tas</w:t>
+      </w:r>
+      <w:r>
+        <w:t>ks.  We spent several more hours</w:t>
+      </w:r>
+      <w:r>
+        <w:t xml:space="preserve"> on them than predicted.  The ease of use of the limit sensor helped to compensate for the amount of work done for the sensor task.  This also made the cliff test fairly easy to do and we probably could have assigned it a lower risk.  Incorporating the ultrasonic sensor was proven to be an easier task as well, but we struggled with reading </w:t>
+      </w:r>
+      <w:r>
+        <w:t xml:space="preserve">it </w:t>
+      </w:r>
+      <w:r>
+        <w:t>while we had the VEX USB powered.  We later discovered that the output ports don’t work with USB power and the ultrasonic sensor was resolved.</w:t>
+      </w:r>
+      <w:r>
+        <w:t xml:space="preserve">  Having the Android receive GPS </w:t>
+      </w:r>
+      <w:r>
+        <w:t>coordinates</w:t>
+      </w:r>
+      <w:r>
+        <w:t xml:space="preserve"> was given an appropriate risk and only took a few more hours to complete than estimated.  For the robot moving to the GPS coordinate a higher risk was needed because the heading is</w:t>
+      </w:r>
+      <w:r>
+        <w:t xml:space="preserve"> not</w:t>
+      </w:r>
+      <w:r>
+        <w:t xml:space="preserve"> consistent or accurate.</w:t>
       </w:r>
       <w:r>
         <w:br w:type="page"/>
@@ -5038,15 +5185,64 @@
     </w:p>
     <w:p>
       <w:pPr>
+        <w:pStyle w:val="ListParagraph"/>
+        <w:numPr>
+          <w:ilvl w:val="0"/>
+          <w:numId w:val="1"/>
+        </w:numPr>
+      </w:pPr>
+      <w:hyperlink r:id="rId28" w:history="1">
+        <w:r>
+          <w:rPr>
+            <w:rStyle w:val="Hyperlink"/>
+          </w:rPr>
+          <w:t>http://stackoverflow.com/questions/4308262/calculate-compass-bearing-heading-to-location-in-android</w:t>
+        </w:r>
+      </w:hyperlink>
+    </w:p>
+    <w:p>
+      <w:pPr>
+        <w:pStyle w:val="ListParagraph"/>
+        <w:numPr>
+          <w:ilvl w:val="0"/>
+          <w:numId w:val="1"/>
+        </w:numPr>
+        <w:rPr>
+          <w:rFonts w:ascii="Calibri" w:eastAsia="Times New Roman" w:hAnsi="Calibri"/>
+          <w:color w:val="000000"/>
+        </w:rPr>
+      </w:pPr>
+      <w:hyperlink r:id="rId29" w:tooltip="http://stackoverflow.com/questions/14085965/start-more-than-one-async-task-on-android&#10;Ctrl+Click to follow link" w:history="1">
+        <w:r>
+          <w:rPr>
+            <w:rStyle w:val="Hyperlink"/>
+            <w:rFonts w:ascii="Calibri" w:eastAsia="Times New Roman" w:hAnsi="Calibri"/>
+          </w:rPr>
+          <w:t>http://stackoverflow.com/questions/14085965/start-more-than-one-async-task-on-android</w:t>
+        </w:r>
+      </w:hyperlink>
+    </w:p>
+    <w:p>
+      <w:pPr>
+        <w:pStyle w:val="ListParagraph"/>
+        <w:numPr>
+          <w:ilvl w:val="0"/>
+          <w:numId w:val="1"/>
+        </w:numPr>
         <w:rPr>
           <w:rStyle w:val="Hyperlink"/>
-          <w:rFonts w:ascii="Calibri" w:hAnsi="Calibri"/>
-          <w:color w:val="000000"/>
-          <w:sz w:val="21"/>
-          <w:szCs w:val="21"/>
+          <w:color w:val="auto"/>
           <w:u w:val="none"/>
         </w:rPr>
       </w:pPr>
+      <w:hyperlink r:id="rId30" w:history="1">
+        <w:r>
+          <w:rPr>
+            <w:rStyle w:val="Hyperlink"/>
+          </w:rPr>
+          <w:t>http://www.vexforum.com/showthread.php?t=60766</w:t>
+        </w:r>
+      </w:hyperlink>
     </w:p>
     <w:p>
       <w:pPr>
@@ -5180,7 +5376,7 @@
       <w:rPr>
         <w:noProof/>
       </w:rPr>
-      <w:t>8</w:t>
+      <w:t>5</w:t>
     </w:r>
     <w:r>
       <w:fldChar w:fldCharType="end"/>

</xml_diff>